<commit_message>
add ADAM , how broker sync data.
</commit_message>
<xml_diff>
--- a/Horzion desktop service across cloud.docx
+++ b/Horzion desktop service across cloud.docx
@@ -182,12 +182,7 @@
         <w:t xml:space="preserve">. </w:t>
       </w:r>
       <w:r>
-        <w:t>The desktop manager is actually a http server, which handles http requests fr</w:t>
-      </w:r>
-      <w:bookmarkStart w:id="2" w:name="_GoBack"/>
-      <w:bookmarkEnd w:id="2"/>
-      <w:r>
-        <w:t xml:space="preserve">om </w:t>
+        <w:t xml:space="preserve">The desktop manager is actually a http server, which handles http requests from </w:t>
       </w:r>
       <w:r>
         <w:t xml:space="preserve">users, </w:t>
@@ -668,21 +663,7 @@
         <w:rPr>
           <w:strike/>
         </w:rPr>
-        <w:t>We’d like to add new servers into the system and the quantity of servers shall be O(N) where N is the number of the users. And the response time is O(</w:t>
-      </w:r>
-      <w:proofErr w:type="spellStart"/>
-      <w:r>
-        <w:rPr>
-          <w:strike/>
-        </w:rPr>
-        <w:t>logN</w:t>
-      </w:r>
-      <w:proofErr w:type="spellEnd"/>
-      <w:r>
-        <w:rPr>
-          <w:strike/>
-        </w:rPr>
-        <w:t>) to the number of users.</w:t>
+        <w:t>We’d like to add new servers into the system and the quantity of servers shall be O(N) where N is the number of the users. And the response time is O(logN) to the number of users.</w:t>
       </w:r>
     </w:p>
     <w:p>
@@ -895,15 +876,7 @@
         <w:t xml:space="preserve"> s</w:t>
       </w:r>
       <w:r>
-        <w:t xml:space="preserve">lave according to some polices, e.g. round robin, node </w:t>
-      </w:r>
-      <w:proofErr w:type="spellStart"/>
-      <w:r>
-        <w:t>cpu</w:t>
-      </w:r>
-      <w:proofErr w:type="spellEnd"/>
-      <w:r>
-        <w:t xml:space="preserve"> load.</w:t>
+        <w:t>lave according to some polices, e.g. round robin, node cpu load.</w:t>
       </w:r>
       <w:r>
         <w:t xml:space="preserve"> It also works a load balancer. It receives requests from user, pick</w:t>
@@ -1199,7 +1172,6 @@
       <w:pPr>
         <w:pStyle w:val="ListParagraph"/>
         <w:rPr>
-          <w:rFonts w:hint="eastAsia"/>
           <w:strike/>
           <w:color w:val="FF0000"/>
         </w:rPr>
@@ -1491,14 +1463,12 @@
         </w:rPr>
         <w:t>看看</w:t>
       </w:r>
-      <w:proofErr w:type="spellStart"/>
       <w:r>
         <w:rPr>
           <w:strike/>
         </w:rPr>
         <w:t>linux</w:t>
       </w:r>
-      <w:proofErr w:type="spellEnd"/>
       <w:r>
         <w:rPr>
           <w:rFonts w:hint="eastAsia"/>
@@ -1947,11 +1917,6 @@
       </w:r>
     </w:p>
     <w:p>
-      <w:pPr>
-        <w:rPr>
-          <w:rFonts w:hint="eastAsia"/>
-        </w:rPr>
-      </w:pPr>
       <w:r>
         <w:tab/>
       </w:r>
@@ -1959,15 +1924,7 @@
         <w:t xml:space="preserve">We </w:t>
       </w:r>
       <w:r>
-        <w:t xml:space="preserve">use </w:t>
-      </w:r>
-      <w:proofErr w:type="spellStart"/>
-      <w:r>
-        <w:t>redis</w:t>
-      </w:r>
-      <w:proofErr w:type="spellEnd"/>
-      <w:r>
-        <w:t xml:space="preserve"> to </w:t>
+        <w:t xml:space="preserve">use redis to </w:t>
       </w:r>
       <w:r>
         <w:t>manipulate the data base</w:t>
@@ -2329,32 +2286,270 @@
       </w:r>
     </w:p>
     <w:p>
-      <w:pPr>
-        <w:rPr>
-          <w:rFonts w:hint="eastAsia"/>
-        </w:rPr>
-      </w:pPr>
+      <w:r>
+        <w:rPr>
+          <w:noProof/>
+        </w:rPr>
+        <w:lastRenderedPageBreak/>
+        <w:drawing>
+          <wp:inline distT="0" distB="0" distL="0" distR="0" wp14:anchorId="4A88ABDF" wp14:editId="03C6822E">
+            <wp:extent cx="3816927" cy="2687753"/>
+            <wp:effectExtent l="0" t="0" r="0" b="0"/>
+            <wp:docPr id="2" name="Picture 2"/>
+            <wp:cNvGraphicFramePr>
+              <a:graphicFrameLocks xmlns:a="http://schemas.openxmlformats.org/drawingml/2006/main" noChangeAspect="1"/>
+            </wp:cNvGraphicFramePr>
+            <a:graphic xmlns:a="http://schemas.openxmlformats.org/drawingml/2006/main">
+              <a:graphicData uri="http://schemas.openxmlformats.org/drawingml/2006/picture">
+                <pic:pic xmlns:pic="http://schemas.openxmlformats.org/drawingml/2006/picture">
+                  <pic:nvPicPr>
+                    <pic:cNvPr id="2" name="entitlementservice (1).png"/>
+                    <pic:cNvPicPr/>
+                  </pic:nvPicPr>
+                  <pic:blipFill>
+                    <a:blip r:embed="rId9">
+                      <a:extLst>
+                        <a:ext uri="{28A0092B-C50C-407E-A947-70E740481C1C}">
+                          <a14:useLocalDpi xmlns:a14="http://schemas.microsoft.com/office/drawing/2010/main" val="0"/>
+                        </a:ext>
+                      </a:extLst>
+                    </a:blip>
+                    <a:stretch>
+                      <a:fillRect/>
+                    </a:stretch>
+                  </pic:blipFill>
+                  <pic:spPr>
+                    <a:xfrm>
+                      <a:off x="0" y="0"/>
+                      <a:ext cx="3833670" cy="2699543"/>
+                    </a:xfrm>
+                    <a:prstGeom prst="rect">
+                      <a:avLst/>
+                    </a:prstGeom>
+                  </pic:spPr>
+                </pic:pic>
+              </a:graphicData>
+            </a:graphic>
+          </wp:inline>
+        </w:drawing>
+      </w:r>
+    </w:p>
+    <w:p>
+      <w:r>
+        <w:t xml:space="preserve">   </w:t>
+      </w:r>
+      <w:r>
+        <w:t>User</w:t>
+      </w:r>
+      <w:r>
+        <w:t>s</w:t>
+      </w:r>
+      <w:r>
+        <w:t xml:space="preserve"> shall query </w:t>
+      </w:r>
+      <w:r>
+        <w:t xml:space="preserve">the desktop entitled before </w:t>
+      </w:r>
+      <w:r>
+        <w:t xml:space="preserve">login. </w:t>
+      </w:r>
+      <w:r>
+        <w:t>Impatient users expect this request to return</w:t>
+      </w:r>
+      <w:r>
+        <w:t xml:space="preserve"> as quickly as possible.</w:t>
+      </w:r>
+      <w:r>
+        <w:t xml:space="preserve"> Admin of the system sometimes </w:t>
+      </w:r>
+      <w:r>
+        <w:t>enroll</w:t>
+      </w:r>
+      <w:r>
+        <w:t>s</w:t>
+      </w:r>
+      <w:r>
+        <w:t xml:space="preserve"> new users or entitle</w:t>
+      </w:r>
+      <w:r>
+        <w:t>s</w:t>
+      </w:r>
+      <w:r>
+        <w:t xml:space="preserve"> new desktops to some exist users. All the above requests are satisfied by the entitlement service.</w:t>
+      </w:r>
+      <w:r>
+        <w:t xml:space="preserve"> </w:t>
+      </w:r>
+      <w:r>
+        <w:t xml:space="preserve">As we can see, this service is different from desktop allocator service in that there is much less write than read. </w:t>
+      </w:r>
+      <w:r>
+        <w:t xml:space="preserve"> </w:t>
+      </w:r>
+      <w:r>
+        <w:t xml:space="preserve">In the following design, </w:t>
+      </w:r>
+      <w:r>
+        <w:t>we focus on optimizing</w:t>
+      </w:r>
+      <w:r>
+        <w:t xml:space="preserve"> the read operation which occurs often, also we’d like the solution to migrate between cloud easily.</w:t>
+      </w:r>
+    </w:p>
+    <w:p>
+      <w:r>
+        <w:t xml:space="preserve">     </w:t>
+      </w:r>
+      <w:r>
+        <w:t xml:space="preserve"> DM </w:t>
+      </w:r>
+      <w:r>
+        <w:t>send</w:t>
+      </w:r>
+      <w:r>
+        <w:t>s</w:t>
+      </w:r>
+      <w:r>
+        <w:t xml:space="preserve"> its</w:t>
+      </w:r>
+      <w:r>
+        <w:t xml:space="preserve"> entitlement requests to the single standalone entitlement service running in a pubic cloud.</w:t>
+      </w:r>
+      <w:r>
+        <w:t xml:space="preserve"> </w:t>
+      </w:r>
+      <w:r>
+        <w:t>The service uses a</w:t>
+      </w:r>
+      <w:r>
+        <w:t xml:space="preserve"> data base</w:t>
+      </w:r>
+      <w:r>
+        <w:t xml:space="preserve"> to record the user </w:t>
+      </w:r>
+      <w:r>
+        <w:t>entitlements</w:t>
+      </w:r>
+      <w:r>
+        <w:t>.</w:t>
+      </w:r>
+      <w:r>
+        <w:t xml:space="preserve"> It </w:t>
+      </w:r>
+      <w:r>
+        <w:t xml:space="preserve">is </w:t>
+      </w:r>
+      <w:r>
+        <w:t xml:space="preserve">quite small which fits in the memory quite well. For example, for 500,000 users, it </w:t>
+      </w:r>
+      <w:r>
+        <w:t>is less than 100MB</w:t>
+      </w:r>
+      <w:r>
+        <w:t xml:space="preserve">. </w:t>
+      </w:r>
+      <w:r>
+        <w:t xml:space="preserve">We </w:t>
+      </w:r>
+      <w:r>
+        <w:t>use R</w:t>
+      </w:r>
+      <w:r>
+        <w:t>edi</w:t>
+      </w:r>
+      <w:r>
+        <w:t>s to manage the database.</w:t>
+      </w:r>
+      <w:r>
+        <w:t xml:space="preserve"> </w:t>
+      </w:r>
+      <w:r>
+        <w:t>Then</w:t>
+      </w:r>
+      <w:r>
+        <w:t xml:space="preserve"> </w:t>
+      </w:r>
+      <w:r>
+        <w:t xml:space="preserve">the write is </w:t>
+      </w:r>
+      <w:r>
+        <w:t>broadcast to the</w:t>
+      </w:r>
+      <w:r>
+        <w:t xml:space="preserve"> all</w:t>
+      </w:r>
+      <w:r>
+        <w:t xml:space="preserve"> hosts </w:t>
+      </w:r>
+      <w:r>
+        <w:t xml:space="preserve">running the </w:t>
+      </w:r>
+      <w:r>
+        <w:t xml:space="preserve">DM container across clouds. </w:t>
+      </w:r>
+      <w:r>
+        <w:t xml:space="preserve"> There is a</w:t>
+      </w:r>
+      <w:r>
+        <w:t xml:space="preserve"> </w:t>
+      </w:r>
+      <w:r>
+        <w:t>cache</w:t>
+      </w:r>
+      <w:r>
+        <w:t xml:space="preserve"> in each </w:t>
+      </w:r>
+      <w:r>
+        <w:t>host’</w:t>
+      </w:r>
+      <w:r>
+        <w:t xml:space="preserve">s memory that shall receive the new writes in seconds. </w:t>
+      </w:r>
+    </w:p>
+    <w:p>
+      <w:pPr>
+        <w:ind w:firstLine="720"/>
+      </w:pPr>
+      <w:r>
+        <w:t>DM queries</w:t>
+      </w:r>
+      <w:r>
+        <w:t xml:space="preserve"> the</w:t>
+      </w:r>
+      <w:r>
+        <w:t xml:space="preserve"> </w:t>
+      </w:r>
+      <w:r>
+        <w:t xml:space="preserve">cache, which is on the same host, </w:t>
+      </w:r>
+      <w:r>
+        <w:t>for desktops entitled</w:t>
+      </w:r>
+      <w:r>
+        <w:t xml:space="preserve">. </w:t>
+      </w:r>
+      <w:r>
+        <w:t>As query</w:t>
+      </w:r>
+      <w:r>
+        <w:t xml:space="preserve"> operations are </w:t>
+      </w:r>
+      <w:r>
+        <w:t>satisfied from the same host’s memory, we expect the latency to be small.</w:t>
+      </w:r>
     </w:p>
     <w:p>
       <w:r>
         <w:br w:type="page"/>
       </w:r>
-      <w:bookmarkStart w:id="3" w:name="OLE_LINK2"/>
-      <w:bookmarkStart w:id="4" w:name="OLE_LINK3"/>
+      <w:bookmarkStart w:id="2" w:name="OLE_LINK2"/>
+      <w:bookmarkStart w:id="3" w:name="OLE_LINK3"/>
       <w:r>
         <w:lastRenderedPageBreak/>
         <w:t xml:space="preserve">[1] </w:t>
       </w:r>
       <w:r>
-        <w:t xml:space="preserve">Pat </w:t>
-      </w:r>
-      <w:proofErr w:type="spellStart"/>
-      <w:r>
-        <w:t>Gelsinger</w:t>
-      </w:r>
-      <w:proofErr w:type="spellEnd"/>
-      <w:r>
-        <w:t xml:space="preserve"> Introduces VM</w:t>
+        <w:t>Pat Gelsinger Introduces VM</w:t>
       </w:r>
       <w:r>
         <w:t>ware’s Cross-Cloud Architecture</w:t>
@@ -2362,7 +2557,7 @@
       <w:r>
         <w:t xml:space="preserve"> </w:t>
       </w:r>
-      <w:hyperlink r:id="rId9" w:history="1">
+      <w:hyperlink r:id="rId10" w:history="1">
         <w:r>
           <w:rPr>
             <w:rStyle w:val="Hyperlink"/>
@@ -2399,7 +2594,7 @@
       <w:r>
         <w:t xml:space="preserve"> </w:t>
       </w:r>
-      <w:hyperlink r:id="rId10" w:history="1">
+      <w:hyperlink r:id="rId11" w:history="1">
         <w:r>
           <w:rPr>
             <w:rStyle w:val="Hyperlink"/>
@@ -2415,32 +2610,99 @@
       <w:r>
         <w:t xml:space="preserve"> </w:t>
       </w:r>
-      <w:proofErr w:type="spellStart"/>
-      <w:r>
-        <w:t>VMworld</w:t>
-      </w:r>
-      <w:proofErr w:type="spellEnd"/>
-      <w:r>
-        <w:t xml:space="preserve"> Day 1: VMware Cross-Cloud Architecture Enables Organizat</w:t>
+      <w:r>
+        <w:t>VMworld Day 1: VMware Cross-Cloud Architecture Enables Organizat</w:t>
       </w:r>
       <w:r>
         <w:t>i</w:t>
       </w:r>
       <w:r>
-        <w:t xml:space="preserve">ons to Thrive in the Cloud </w:t>
-      </w:r>
-      <w:proofErr w:type="gramStart"/>
-      <w:r>
-        <w:t xml:space="preserve">Era  </w:t>
-      </w:r>
-      <w:r>
-        <w:t>http://www.vmware.com/radius/vmworld-2016-chris-wolf-recap-day-one/</w:t>
-      </w:r>
+        <w:t xml:space="preserve">ons to Thrive in the Cloud Era  </w:t>
+      </w:r>
+      <w:hyperlink r:id="rId12" w:history="1">
+        <w:r>
+          <w:rPr>
+            <w:rStyle w:val="Hyperlink"/>
+          </w:rPr>
+          <w:t>http://www.vmware.com/radius/vmworld-2016-chris-wolf-recap-day-one/</w:t>
+        </w:r>
+      </w:hyperlink>
+      <w:bookmarkEnd w:id="2"/>
       <w:bookmarkEnd w:id="3"/>
-      <w:bookmarkEnd w:id="4"/>
-      <w:proofErr w:type="gramEnd"/>
-    </w:p>
-    <w:p>
+    </w:p>
+    <w:p>
+      <w:r>
+        <w:t xml:space="preserve">[4] </w:t>
+      </w:r>
+      <w:r>
+        <w:t xml:space="preserve">Broker Overview </w:t>
+      </w:r>
+      <w:hyperlink r:id="rId13" w:history="1">
+        <w:r>
+          <w:rPr>
+            <w:rStyle w:val="Hyperlink"/>
+          </w:rPr>
+          <w:t>https://wiki.eng.vmware.com/CPD/View/Broker#Install_a_Replica_Server</w:t>
+        </w:r>
+      </w:hyperlink>
+      <w:r>
+        <w:br/>
+        <w:t xml:space="preserve">[5] </w:t>
+      </w:r>
+      <w:r>
+        <w:t>How Active Directory Replication Topology Works</w:t>
+      </w:r>
+      <w:r>
+        <w:t xml:space="preserve"> </w:t>
+      </w:r>
+      <w:r>
+        <w:t xml:space="preserve"> </w:t>
+      </w:r>
+      <w:hyperlink r:id="rId14" w:history="1">
+        <w:r>
+          <w:rPr>
+            <w:rStyle w:val="Hyperlink"/>
+          </w:rPr>
+          <w:t>https://technet.microsoft.com/en-us/library/cc755994(v=ws.10).aspx</w:t>
+        </w:r>
+      </w:hyperlink>
+    </w:p>
+    <w:p>
+      <w:r>
+        <w:t>[6]</w:t>
+      </w:r>
+      <w:r>
+        <w:t xml:space="preserve"> </w:t>
+      </w:r>
+      <w:r>
+        <w:t>What Is Act</w:t>
+      </w:r>
+      <w:r>
+        <w:t xml:space="preserve">ive Directory Application Mode? </w:t>
+      </w:r>
+      <w:r>
+        <w:t xml:space="preserve"> </w:t>
+      </w:r>
+      <w:hyperlink r:id="rId15" w:history="1">
+        <w:r>
+          <w:rPr>
+            <w:rStyle w:val="Hyperlink"/>
+          </w:rPr>
+          <w:t>https://technet.microsoft.com/en-us/library/cc738377(v=ws.10).aspx</w:t>
+        </w:r>
+      </w:hyperlink>
+    </w:p>
+    <w:p>
+      <w:pPr>
+        <w:rPr>
+          <w:rFonts w:hint="eastAsia"/>
+        </w:rPr>
+      </w:pPr>
+    </w:p>
+    <w:p>
+      <w:r>
+        <w:t xml:space="preserve"> </w:t>
+      </w:r>
       <w:r>
         <w:br w:type="page"/>
       </w:r>
@@ -2471,8 +2733,8 @@
       </w:r>
     </w:p>
     <w:p>
-      <w:bookmarkStart w:id="5" w:name="OLE_LINK4"/>
-      <w:bookmarkStart w:id="6" w:name="OLE_LINK5"/>
+      <w:bookmarkStart w:id="4" w:name="OLE_LINK4"/>
+      <w:bookmarkStart w:id="5" w:name="OLE_LINK5"/>
       <w:r>
         <w:t xml:space="preserve">Setup </w:t>
       </w:r>
@@ -3044,8 +3306,8 @@
       </w:r>
     </w:p>
     <w:p/>
+    <w:bookmarkEnd w:id="4"/>
     <w:bookmarkEnd w:id="5"/>
-    <w:bookmarkEnd w:id="6"/>
     <w:p>
       <w:pPr>
         <w:spacing w:after="0" w:line="240" w:lineRule="auto"/>
@@ -3427,7 +3689,6 @@
         </w:rPr>
         <w:t>我们的跨云桌面独立于</w:t>
       </w:r>
-      <w:proofErr w:type="spellStart"/>
       <w:r>
         <w:rPr>
           <w:rFonts w:ascii="Times New Roman" w:eastAsia="Times New Roman" w:hAnsi="Times New Roman" w:cs="Times New Roman"/>
@@ -3436,7 +3697,6 @@
         </w:rPr>
         <w:t>vshpere</w:t>
       </w:r>
-      <w:proofErr w:type="spellEnd"/>
       <w:r>
         <w:rPr>
           <w:rFonts w:ascii="宋体" w:eastAsia="宋体" w:hAnsi="宋体" w:cs="宋体" w:hint="eastAsia"/>
@@ -3524,6 +3784,251 @@
       <w:r>
         <w:tab/>
       </w:r>
+    </w:p>
+    <w:p>
+      <w:r>
+        <w:tab/>
+        <w:t xml:space="preserve">(Use the </w:t>
+      </w:r>
+      <w:r>
+        <w:t>classic Horizon design as a reference</w:t>
+      </w:r>
+      <w:r>
+        <w:t>)</w:t>
+      </w:r>
+    </w:p>
+    <w:p>
+      <w:pPr>
+        <w:rPr>
+          <w:i/>
+        </w:rPr>
+      </w:pPr>
+      <w:r>
+        <w:tab/>
+      </w:r>
+      <w:r>
+        <w:rPr>
+          <w:rFonts w:hint="eastAsia"/>
+          <w:i/>
+        </w:rPr>
+        <w:t>However, there are some problems with</w:t>
+      </w:r>
+      <w:r>
+        <w:rPr>
+          <w:rFonts w:hint="eastAsia"/>
+          <w:i/>
+        </w:rPr>
+        <w:t xml:space="preserve"> Horizon make it hard to run cross multiple</w:t>
+      </w:r>
+      <w:r>
+        <w:rPr>
+          <w:i/>
+        </w:rPr>
+        <w:t xml:space="preserve"> </w:t>
+      </w:r>
+      <w:r>
+        <w:rPr>
+          <w:rFonts w:hint="eastAsia"/>
+          <w:i/>
+        </w:rPr>
+        <w:t>cloud</w:t>
+      </w:r>
+      <w:r>
+        <w:rPr>
+          <w:i/>
+        </w:rPr>
+        <w:t>s.</w:t>
+      </w:r>
+    </w:p>
+    <w:p>
+      <w:pPr>
+        <w:pStyle w:val="ListParagraph"/>
+        <w:numPr>
+          <w:ilvl w:val="0"/>
+          <w:numId w:val="5"/>
+        </w:numPr>
+      </w:pPr>
+      <w:r>
+        <w:t xml:space="preserve">The DM size is too big to migrate </w:t>
+      </w:r>
+      <w:r>
+        <w:t>between</w:t>
+      </w:r>
+      <w:r>
+        <w:t xml:space="preserve"> clouds </w:t>
+      </w:r>
+    </w:p>
+    <w:p>
+      <w:pPr>
+        <w:pStyle w:val="ListParagraph"/>
+        <w:numPr>
+          <w:ilvl w:val="0"/>
+          <w:numId w:val="5"/>
+        </w:numPr>
+      </w:pPr>
+      <w:r>
+        <w:t xml:space="preserve">The way DM coordination data </w:t>
+      </w:r>
+      <w:r>
+        <w:t>will</w:t>
+      </w:r>
+      <w:r>
+        <w:t xml:space="preserve"> incur high latency if </w:t>
+      </w:r>
+      <w:r>
+        <w:t>running cross clouds</w:t>
+      </w:r>
+      <w:r>
+        <w:t xml:space="preserve">. </w:t>
+      </w:r>
+      <w:r>
+        <w:br/>
+      </w:r>
+      <w:r>
+        <w:br/>
+      </w:r>
+      <w:r>
+        <w:t>For load balance and scalability, m</w:t>
+      </w:r>
+      <w:r>
+        <w:t xml:space="preserve">ultiple </w:t>
+      </w:r>
+      <w:r>
+        <w:t xml:space="preserve">DM use ADAM </w:t>
+      </w:r>
+      <w:r>
+        <w:t xml:space="preserve">(Active directory application mode) data base to replicate data among nodes. </w:t>
+      </w:r>
+      <w:r>
+        <w:t>The data base optimize</w:t>
+      </w:r>
+      <w:r>
+        <w:t>s</w:t>
+      </w:r>
+      <w:r>
+        <w:t xml:space="preserve"> reads against writes, making it not efficient enough </w:t>
+      </w:r>
+      <w:r>
+        <w:t xml:space="preserve">to manage desktop migration </w:t>
+      </w:r>
+      <w:r>
+        <w:t xml:space="preserve">in which case </w:t>
+      </w:r>
+      <w:r>
+        <w:t>desktop IP address</w:t>
+      </w:r>
+      <w:r>
+        <w:t xml:space="preserve"> may change </w:t>
+      </w:r>
+      <w:r>
+        <w:t>frequently</w:t>
+      </w:r>
+      <w:r>
+        <w:t xml:space="preserve"> </w:t>
+      </w:r>
+      <w:r>
+        <w:t>[</w:t>
+      </w:r>
+      <w:r>
+        <w:t>6</w:t>
+      </w:r>
+      <w:r>
+        <w:rPr>
+          <w:rFonts w:hint="eastAsia"/>
+        </w:rPr>
+        <w:t>]</w:t>
+      </w:r>
+      <w:r>
+        <w:t xml:space="preserve">. </w:t>
+      </w:r>
+      <w:r>
+        <w:t>Also i</w:t>
+      </w:r>
+      <w:r>
+        <w:t xml:space="preserve">t typically runs with LAN connectivity </w:t>
+      </w:r>
+      <w:r>
+        <w:t>(</w:t>
+      </w:r>
+      <w:r>
+        <w:t>n</w:t>
+      </w:r>
+      <w:r>
+        <w:rPr>
+          <w:rFonts w:ascii="Segoe UI" w:hAnsi="Segoe UI" w:cs="Segoe UI"/>
+          <w:color w:val="2A2A2A"/>
+          <w:sz w:val="20"/>
+          <w:szCs w:val="20"/>
+        </w:rPr>
+        <w:t>etwork speed of 10 megabits per second [Mbps] or highe</w:t>
+      </w:r>
+      <w:r>
+        <w:rPr>
+          <w:rFonts w:ascii="Segoe UI" w:hAnsi="Segoe UI" w:cs="Segoe UI"/>
+          <w:color w:val="2A2A2A"/>
+          <w:sz w:val="20"/>
+          <w:szCs w:val="20"/>
+        </w:rPr>
+        <w:t>r</w:t>
+      </w:r>
+      <w:r>
+        <w:t xml:space="preserve">) </w:t>
+      </w:r>
+      <w:r>
+        <w:t xml:space="preserve">between sites, making </w:t>
+      </w:r>
+      <w:r>
+        <w:t xml:space="preserve">it inappropriate to run cross clouds. </w:t>
+      </w:r>
+      <w:r>
+        <w:t xml:space="preserve"> </w:t>
+      </w:r>
+      <w:r>
+        <w:rPr>
+          <w:rFonts w:hint="eastAsia"/>
+        </w:rPr>
+        <w:t>[</w:t>
+      </w:r>
+      <w:r>
+        <w:t>4</w:t>
+      </w:r>
+      <w:r>
+        <w:rPr>
+          <w:rFonts w:hint="eastAsia"/>
+        </w:rPr>
+        <w:t>]</w:t>
+      </w:r>
+      <w:r>
+        <w:t>[5]</w:t>
+      </w:r>
+      <w:r>
+        <w:br/>
+      </w:r>
+    </w:p>
+    <w:p>
+      <w:pPr>
+        <w:pStyle w:val="ListParagraph"/>
+        <w:numPr>
+          <w:ilvl w:val="0"/>
+          <w:numId w:val="5"/>
+        </w:numPr>
+      </w:pPr>
+      <w:r>
+        <w:t>It supports a</w:t>
+      </w:r>
+      <w:r>
+        <w:t>t most seven DMs in one system. This limits its scalability and make migration less meaningful.</w:t>
+      </w:r>
+      <w:r>
+        <w:br/>
+      </w:r>
+    </w:p>
+    <w:p>
+      <w:pPr>
+        <w:ind w:firstLine="720"/>
+      </w:pPr>
+      <w:bookmarkStart w:id="6" w:name="_GoBack"/>
+      <w:bookmarkEnd w:id="6"/>
       <w:r>
         <w:t>T</w:t>
       </w:r>
@@ -3538,11 +4043,6 @@
       </w:r>
     </w:p>
     <w:p>
-      <w:pPr>
-        <w:rPr>
-          <w:rFonts w:hint="eastAsia"/>
-        </w:rPr>
-      </w:pPr>
       <w:r>
         <w:tab/>
       </w:r>
@@ -3657,6 +4157,7 @@
     </w:p>
     <w:p>
       <w:r>
+        <w:lastRenderedPageBreak/>
         <w:tab/>
       </w:r>
       <w:r>
@@ -3670,11 +4171,6 @@
       </w:r>
     </w:p>
     <w:p>
-      <w:pPr>
-        <w:rPr>
-          <w:rFonts w:hint="eastAsia"/>
-        </w:rPr>
-      </w:pPr>
       <w:r>
         <w:t>Evaluation</w:t>
       </w:r>
@@ -3777,16 +4273,16 @@
 <file path=word/numbering.xml><?xml version="1.0" encoding="utf-8"?>
 <w:numbering xmlns:wpc="http://schemas.microsoft.com/office/word/2010/wordprocessingCanvas" xmlns:cx="http://schemas.microsoft.com/office/drawing/2014/chartex" xmlns:mc="http://schemas.openxmlformats.org/markup-compatibility/2006" xmlns:o="urn:schemas-microsoft-com:office:office" xmlns:r="http://schemas.openxmlformats.org/officeDocument/2006/relationships" xmlns:m="http://schemas.openxmlformats.org/officeDocument/2006/math" xmlns:v="urn:schemas-microsoft-com:vml" xmlns:wp14="http://schemas.microsoft.com/office/word/2010/wordprocessingDrawing" xmlns:wp="http://schemas.openxmlformats.org/drawingml/2006/wordprocessingDrawing" xmlns:w10="urn:schemas-microsoft-com:office:word" xmlns:w="http://schemas.openxmlformats.org/wordprocessingml/2006/main" xmlns:w14="http://schemas.microsoft.com/office/word/2010/wordml" xmlns:w15="http://schemas.microsoft.com/office/word/2012/wordml" xmlns:w16se="http://schemas.microsoft.com/office/word/2015/wordml/symex" xmlns:wpg="http://schemas.microsoft.com/office/word/2010/wordprocessingGroup" xmlns:wpi="http://schemas.microsoft.com/office/word/2010/wordprocessingInk" xmlns:wne="http://schemas.microsoft.com/office/word/2006/wordml" xmlns:wps="http://schemas.microsoft.com/office/word/2010/wordprocessingShape" mc:Ignorable="w14 w15 w16se wp14">
   <w:abstractNum w:abstractNumId="0" w15:restartNumberingAfterBreak="0">
-    <w:nsid w:val="09C2066E"/>
+    <w:nsid w:val="072674A3"/>
     <w:multiLevelType w:val="hybridMultilevel"/>
-    <w:tmpl w:val="5DA2629A"/>
-    <w:lvl w:ilvl="0" w:tplc="04090011">
+    <w:tmpl w:val="D7D80D1C"/>
+    <w:lvl w:ilvl="0" w:tplc="F9B68572">
       <w:start w:val="1"/>
       <w:numFmt w:val="decimal"/>
       <w:lvlText w:val="%1)"/>
       <w:lvlJc w:val="left"/>
       <w:pPr>
-        <w:ind w:left="720" w:hanging="360"/>
+        <w:ind w:left="1080" w:hanging="360"/>
       </w:pPr>
       <w:rPr>
         <w:rFonts w:hint="default"/>
@@ -3798,7 +4294,7 @@
       <w:lvlText w:val="%2."/>
       <w:lvlJc w:val="left"/>
       <w:pPr>
-        <w:ind w:left="1440" w:hanging="360"/>
+        <w:ind w:left="1800" w:hanging="360"/>
       </w:pPr>
     </w:lvl>
     <w:lvl w:ilvl="2" w:tplc="0409001B" w:tentative="1">
@@ -3807,7 +4303,7 @@
       <w:lvlText w:val="%3."/>
       <w:lvlJc w:val="right"/>
       <w:pPr>
-        <w:ind w:left="2160" w:hanging="180"/>
+        <w:ind w:left="2520" w:hanging="180"/>
       </w:pPr>
     </w:lvl>
     <w:lvl w:ilvl="3" w:tplc="0409000F" w:tentative="1">
@@ -3816,7 +4312,7 @@
       <w:lvlText w:val="%4."/>
       <w:lvlJc w:val="left"/>
       <w:pPr>
-        <w:ind w:left="2880" w:hanging="360"/>
+        <w:ind w:left="3240" w:hanging="360"/>
       </w:pPr>
     </w:lvl>
     <w:lvl w:ilvl="4" w:tplc="04090019" w:tentative="1">
@@ -3825,7 +4321,7 @@
       <w:lvlText w:val="%5."/>
       <w:lvlJc w:val="left"/>
       <w:pPr>
-        <w:ind w:left="3600" w:hanging="360"/>
+        <w:ind w:left="3960" w:hanging="360"/>
       </w:pPr>
     </w:lvl>
     <w:lvl w:ilvl="5" w:tplc="0409001B" w:tentative="1">
@@ -3834,7 +4330,7 @@
       <w:lvlText w:val="%6."/>
       <w:lvlJc w:val="right"/>
       <w:pPr>
-        <w:ind w:left="4320" w:hanging="180"/>
+        <w:ind w:left="4680" w:hanging="180"/>
       </w:pPr>
     </w:lvl>
     <w:lvl w:ilvl="6" w:tplc="0409000F" w:tentative="1">
@@ -3843,7 +4339,7 @@
       <w:lvlText w:val="%7."/>
       <w:lvlJc w:val="left"/>
       <w:pPr>
-        <w:ind w:left="5040" w:hanging="360"/>
+        <w:ind w:left="5400" w:hanging="360"/>
       </w:pPr>
     </w:lvl>
     <w:lvl w:ilvl="7" w:tplc="04090019" w:tentative="1">
@@ -3852,7 +4348,7 @@
       <w:lvlText w:val="%8."/>
       <w:lvlJc w:val="left"/>
       <w:pPr>
-        <w:ind w:left="5760" w:hanging="360"/>
+        <w:ind w:left="6120" w:hanging="360"/>
       </w:pPr>
     </w:lvl>
     <w:lvl w:ilvl="8" w:tplc="0409001B" w:tentative="1">
@@ -3861,14 +4357,14 @@
       <w:lvlText w:val="%9."/>
       <w:lvlJc w:val="right"/>
       <w:pPr>
-        <w:ind w:left="6480" w:hanging="180"/>
+        <w:ind w:left="6840" w:hanging="180"/>
       </w:pPr>
     </w:lvl>
   </w:abstractNum>
   <w:abstractNum w:abstractNumId="1" w15:restartNumberingAfterBreak="0">
-    <w:nsid w:val="2D793592"/>
+    <w:nsid w:val="09C2066E"/>
     <w:multiLevelType w:val="hybridMultilevel"/>
-    <w:tmpl w:val="879E5B12"/>
+    <w:tmpl w:val="5DA2629A"/>
     <w:lvl w:ilvl="0" w:tplc="04090011">
       <w:start w:val="1"/>
       <w:numFmt w:val="decimal"/>
@@ -3955,9 +4451,9 @@
     </w:lvl>
   </w:abstractNum>
   <w:abstractNum w:abstractNumId="2" w15:restartNumberingAfterBreak="0">
-    <w:nsid w:val="5DD50224"/>
+    <w:nsid w:val="2D793592"/>
     <w:multiLevelType w:val="hybridMultilevel"/>
-    <w:tmpl w:val="6CF6780A"/>
+    <w:tmpl w:val="879E5B12"/>
     <w:lvl w:ilvl="0" w:tplc="04090011">
       <w:start w:val="1"/>
       <w:numFmt w:val="decimal"/>
@@ -4044,6 +4540,95 @@
     </w:lvl>
   </w:abstractNum>
   <w:abstractNum w:abstractNumId="3" w15:restartNumberingAfterBreak="0">
+    <w:nsid w:val="5DD50224"/>
+    <w:multiLevelType w:val="hybridMultilevel"/>
+    <w:tmpl w:val="6CF6780A"/>
+    <w:lvl w:ilvl="0" w:tplc="04090011">
+      <w:start w:val="1"/>
+      <w:numFmt w:val="decimal"/>
+      <w:lvlText w:val="%1)"/>
+      <w:lvlJc w:val="left"/>
+      <w:pPr>
+        <w:ind w:left="720" w:hanging="360"/>
+      </w:pPr>
+      <w:rPr>
+        <w:rFonts w:hint="default"/>
+      </w:rPr>
+    </w:lvl>
+    <w:lvl w:ilvl="1" w:tplc="04090019" w:tentative="1">
+      <w:start w:val="1"/>
+      <w:numFmt w:val="lowerLetter"/>
+      <w:lvlText w:val="%2."/>
+      <w:lvlJc w:val="left"/>
+      <w:pPr>
+        <w:ind w:left="1440" w:hanging="360"/>
+      </w:pPr>
+    </w:lvl>
+    <w:lvl w:ilvl="2" w:tplc="0409001B" w:tentative="1">
+      <w:start w:val="1"/>
+      <w:numFmt w:val="lowerRoman"/>
+      <w:lvlText w:val="%3."/>
+      <w:lvlJc w:val="right"/>
+      <w:pPr>
+        <w:ind w:left="2160" w:hanging="180"/>
+      </w:pPr>
+    </w:lvl>
+    <w:lvl w:ilvl="3" w:tplc="0409000F" w:tentative="1">
+      <w:start w:val="1"/>
+      <w:numFmt w:val="decimal"/>
+      <w:lvlText w:val="%4."/>
+      <w:lvlJc w:val="left"/>
+      <w:pPr>
+        <w:ind w:left="2880" w:hanging="360"/>
+      </w:pPr>
+    </w:lvl>
+    <w:lvl w:ilvl="4" w:tplc="04090019" w:tentative="1">
+      <w:start w:val="1"/>
+      <w:numFmt w:val="lowerLetter"/>
+      <w:lvlText w:val="%5."/>
+      <w:lvlJc w:val="left"/>
+      <w:pPr>
+        <w:ind w:left="3600" w:hanging="360"/>
+      </w:pPr>
+    </w:lvl>
+    <w:lvl w:ilvl="5" w:tplc="0409001B" w:tentative="1">
+      <w:start w:val="1"/>
+      <w:numFmt w:val="lowerRoman"/>
+      <w:lvlText w:val="%6."/>
+      <w:lvlJc w:val="right"/>
+      <w:pPr>
+        <w:ind w:left="4320" w:hanging="180"/>
+      </w:pPr>
+    </w:lvl>
+    <w:lvl w:ilvl="6" w:tplc="0409000F" w:tentative="1">
+      <w:start w:val="1"/>
+      <w:numFmt w:val="decimal"/>
+      <w:lvlText w:val="%7."/>
+      <w:lvlJc w:val="left"/>
+      <w:pPr>
+        <w:ind w:left="5040" w:hanging="360"/>
+      </w:pPr>
+    </w:lvl>
+    <w:lvl w:ilvl="7" w:tplc="04090019" w:tentative="1">
+      <w:start w:val="1"/>
+      <w:numFmt w:val="lowerLetter"/>
+      <w:lvlText w:val="%8."/>
+      <w:lvlJc w:val="left"/>
+      <w:pPr>
+        <w:ind w:left="5760" w:hanging="360"/>
+      </w:pPr>
+    </w:lvl>
+    <w:lvl w:ilvl="8" w:tplc="0409001B" w:tentative="1">
+      <w:start w:val="1"/>
+      <w:numFmt w:val="lowerRoman"/>
+      <w:lvlText w:val="%9."/>
+      <w:lvlJc w:val="right"/>
+      <w:pPr>
+        <w:ind w:left="6480" w:hanging="180"/>
+      </w:pPr>
+    </w:lvl>
+  </w:abstractNum>
+  <w:abstractNum w:abstractNumId="4" w15:restartNumberingAfterBreak="0">
     <w:nsid w:val="5F9F2F27"/>
     <w:multiLevelType w:val="hybridMultilevel"/>
     <w:tmpl w:val="17A69E6E"/>
@@ -4157,16 +4742,19 @@
     </w:lvl>
   </w:abstractNum>
   <w:num w:numId="1">
-    <w:abstractNumId w:val="0"/>
+    <w:abstractNumId w:val="1"/>
   </w:num>
   <w:num w:numId="2">
-    <w:abstractNumId w:val="1"/>
+    <w:abstractNumId w:val="2"/>
   </w:num>
   <w:num w:numId="3">
-    <w:abstractNumId w:val="2"/>
+    <w:abstractNumId w:val="3"/>
   </w:num>
   <w:num w:numId="4">
-    <w:abstractNumId w:val="3"/>
+    <w:abstractNumId w:val="4"/>
+  </w:num>
+  <w:num w:numId="5">
+    <w:abstractNumId w:val="0"/>
   </w:num>
 </w:numbering>
 </file>

</xml_diff>